<commit_message>
Schema E-R, Struttura progetto, design interfacce completato
</commit_message>
<xml_diff>
--- a/3_Documentazione/Documentazione_gestionale-assenze.docx
+++ b/3_Documentazione/Documentazione_gestionale-assenze.docx
@@ -8424,7 +8424,16 @@
           <w:lang w:eastAsia="it-IT"/>
         </w:rPr>
         <w:br/>
-        <w:t>Versione: 8.x</w:t>
+        <w:t>Versione: 8.</w:t>
+      </w:r>
+      <w:r>
+        <w:rPr>
+          <w:rFonts w:ascii="Bahnschrift" w:hAnsi="Bahnschrift"/>
+          <w:sz w:val="26"/>
+          <w:szCs w:val="20"/>
+          <w:lang w:eastAsia="it-IT"/>
+        </w:rPr>
+        <w:t>2.12</w:t>
       </w:r>
     </w:p>
     <w:p>
@@ -9124,6 +9133,21 @@
     </w:p>
     <w:p>
       <w:pPr>
+        <w:rPr>
+          <w:rFonts w:ascii="Bahnschrift" w:hAnsi="Bahnschrift"/>
+          <w:noProof/>
+        </w:rPr>
+      </w:pPr>
+      <w:r>
+        <w:rPr>
+          <w:rFonts w:ascii="Bahnschrift" w:hAnsi="Bahnschrift"/>
+          <w:noProof/>
+        </w:rPr>
+        <w:br w:type="page"/>
+      </w:r>
+    </w:p>
+    <w:p>
+      <w:pPr>
         <w:keepNext/>
         <w:rPr>
           <w:rFonts w:ascii="Bahnschrift" w:hAnsi="Bahnschrift"/>
@@ -9136,16 +9160,24 @@
         <w:lastRenderedPageBreak/>
         <w:t>Diagramma Chen</w:t>
       </w:r>
+    </w:p>
+    <w:p>
+      <w:pPr>
+        <w:keepNext/>
+        <w:rPr>
+          <w:rFonts w:ascii="Bahnschrift" w:hAnsi="Bahnschrift"/>
+        </w:rPr>
+      </w:pPr>
       <w:r>
         <w:rPr>
           <w:rFonts w:ascii="Bahnschrift" w:hAnsi="Bahnschrift"/>
           <w:noProof/>
         </w:rPr>
         <w:drawing>
-          <wp:inline distT="0" distB="0" distL="0" distR="0" wp14:anchorId="461D480A" wp14:editId="4E1FBEF6">
-            <wp:extent cx="6115050" cy="5448300"/>
-            <wp:effectExtent l="152400" t="152400" r="361950" b="361950"/>
-            <wp:docPr id="4" name="Immagine 4"/>
+          <wp:inline distT="0" distB="0" distL="0" distR="0" wp14:anchorId="762B2E7D" wp14:editId="2D230AFC">
+            <wp:extent cx="6106795" cy="4779010"/>
+            <wp:effectExtent l="0" t="0" r="8255" b="2540"/>
+            <wp:docPr id="20" name="Immagine 20"/>
             <wp:cNvGraphicFramePr>
               <a:graphicFrameLocks xmlns:a="http://schemas.openxmlformats.org/drawingml/2006/main" noChangeAspect="1"/>
             </wp:cNvGraphicFramePr>
@@ -9153,13 +9185,13 @@
               <a:graphicData uri="http://schemas.openxmlformats.org/drawingml/2006/picture">
                 <pic:pic xmlns:pic="http://schemas.openxmlformats.org/drawingml/2006/picture">
                   <pic:nvPicPr>
-                    <pic:cNvPr id="0" name="Picture 2"/>
+                    <pic:cNvPr id="0" name="Picture 3"/>
                     <pic:cNvPicPr>
                       <a:picLocks noChangeAspect="1" noChangeArrowheads="1"/>
                     </pic:cNvPicPr>
                   </pic:nvPicPr>
                   <pic:blipFill>
-                    <a:blip r:embed="rId18">
+                    <a:blip r:embed="rId18" cstate="print">
                       <a:extLst>
                         <a:ext uri="{28A0092B-C50C-407E-A947-70E740481C1C}">
                           <a14:useLocalDpi xmlns:a14="http://schemas.microsoft.com/office/drawing/2010/main" val="0"/>
@@ -9174,21 +9206,15 @@
                   <pic:spPr bwMode="auto">
                     <a:xfrm>
                       <a:off x="0" y="0"/>
-                      <a:ext cx="6115050" cy="5448300"/>
+                      <a:ext cx="6106795" cy="4779010"/>
                     </a:xfrm>
                     <a:prstGeom prst="rect">
                       <a:avLst/>
                     </a:prstGeom>
+                    <a:noFill/>
                     <a:ln>
                       <a:noFill/>
                     </a:ln>
-                    <a:effectLst>
-                      <a:outerShdw blurRad="292100" dist="139700" dir="2700000" algn="tl" rotWithShape="0">
-                        <a:srgbClr val="333333">
-                          <a:alpha val="65000"/>
-                        </a:srgbClr>
-                      </a:outerShdw>
-                    </a:effectLst>
                   </pic:spPr>
                 </pic:pic>
               </a:graphicData>
@@ -9275,11 +9301,13 @@
       <w:pPr>
         <w:rPr>
           <w:rFonts w:ascii="Bahnschrift" w:hAnsi="Bahnschrift"/>
-        </w:rPr>
-      </w:pPr>
-      <w:r>
-        <w:rPr>
-          <w:rFonts w:ascii="Bahnschrift" w:hAnsi="Bahnschrift"/>
+          <w:lang w:val="de-CH"/>
+        </w:rPr>
+      </w:pPr>
+      <w:r>
+        <w:rPr>
+          <w:rFonts w:ascii="Bahnschrift" w:hAnsi="Bahnschrift"/>
+          <w:lang w:val="de-CH"/>
         </w:rPr>
         <w:lastRenderedPageBreak/>
         <w:t>Diagramma Barker/Bachmann</w:t>
@@ -14692,16 +14720,7 @@
                 <w:szCs w:val="24"/>
                 <w:lang w:val="it-CH"/>
               </w:rPr>
-              <w:t>1</w:t>
-            </w:r>
-            <w:r>
-              <w:rPr>
-                <w:rFonts w:ascii="Bahnschrift" w:hAnsi="Bahnschrift"/>
-                <w:sz w:val="24"/>
-                <w:szCs w:val="24"/>
-                <w:lang w:val="it-CH"/>
-              </w:rPr>
-              <w:t>1</w:t>
+              <w:t>11</w:t>
             </w:r>
           </w:p>
           <w:p>
@@ -15166,16 +15185,7 @@
                 <w:szCs w:val="24"/>
                 <w:lang w:val="it-CH"/>
               </w:rPr>
-              <w:t>1</w:t>
-            </w:r>
-            <w:r>
-              <w:rPr>
-                <w:rFonts w:ascii="Bahnschrift" w:hAnsi="Bahnschrift"/>
-                <w:sz w:val="24"/>
-                <w:szCs w:val="24"/>
-                <w:lang w:val="it-CH"/>
-              </w:rPr>
-              <w:t>2</w:t>
+              <w:t>12</w:t>
             </w:r>
           </w:p>
           <w:p>
@@ -15198,14 +15208,7 @@
                 <w:rFonts w:ascii="Bahnschrift" w:hAnsi="Bahnschrift"/>
                 <w:szCs w:val="24"/>
               </w:rPr>
-              <w:t>1</w:t>
-            </w:r>
-            <w:r>
-              <w:rPr>
-                <w:rFonts w:ascii="Bahnschrift" w:hAnsi="Bahnschrift"/>
-                <w:szCs w:val="24"/>
-              </w:rPr>
-              <w:t>1</w:t>
+              <w:t>11</w:t>
             </w:r>
           </w:p>
         </w:tc>
@@ -18347,7 +18350,7 @@
         <w:noProof/>
         <w:sz w:val="20"/>
       </w:rPr>
-      <w:t>28.01.2026</w:t>
+      <w:t>30.01.2026</w:t>
     </w:r>
     <w:r>
       <w:rPr>
@@ -18575,7 +18578,7 @@
         <w:noProof/>
         <w:sz w:val="20"/>
       </w:rPr>
-      <w:t>28.01.2026</w:t>
+      <w:t>30.01.2026</w:t>
     </w:r>
     <w:r>
       <w:rPr>
@@ -24565,6 +24568,7 @@
   <w:style w:type="character" w:default="1" w:styleId="Carpredefinitoparagrafo">
     <w:name w:val="Default Paragraph Font"/>
     <w:uiPriority w:val="1"/>
+    <w:semiHidden/>
     <w:unhideWhenUsed/>
   </w:style>
   <w:style w:type="table" w:default="1" w:styleId="Tabellanormale">

</xml_diff>

<commit_message>
Visualizzazione assenze e ritardi
</commit_message>
<xml_diff>
--- a/3_Documentazione/Documentazione_gestionale-assenze.docx
+++ b/3_Documentazione/Documentazione_gestionale-assenze.docx
@@ -3655,22 +3655,9 @@
         <w:rPr>
           <w:rFonts w:ascii="Bahnschrift" w:hAnsi="Bahnschrift"/>
           <w:i/>
+          <w:lang w:val="fr-CH"/>
         </w:rPr>
         <w:t xml:space="preserve">As the size and complexity of today’s most modern computer chips increase, new techniques must be developed to effectively design and create Very </w:t>
-      </w:r>
-      <w:r>
-        <w:rPr>
-          <w:rFonts w:ascii="Bahnschrift" w:hAnsi="Bahnschrift"/>
-          <w:i/>
-        </w:rPr>
-        <w:t>Large-Scale</w:t>
-      </w:r>
-      <w:r>
-        <w:rPr>
-          <w:rFonts w:ascii="Bahnschrift" w:hAnsi="Bahnschrift"/>
-          <w:i/>
-        </w:rPr>
-        <w:t xml:space="preserve"> Integration chips quickly. </w:t>
       </w:r>
       <w:r>
         <w:rPr>
@@ -3678,25 +3665,23 @@
           <w:i/>
           <w:lang w:val="fr-CH"/>
         </w:rPr>
-        <w:t xml:space="preserve">For this project, a new type of hardware compiler is created. This hardware compiler will read a C++ program, and physically design a suitable microprocessor intended for </w:t>
-      </w:r>
-      <w:proofErr w:type="gramStart"/>
+        <w:t>Large-Scale</w:t>
+      </w:r>
       <w:r>
         <w:rPr>
           <w:rFonts w:ascii="Bahnschrift" w:hAnsi="Bahnschrift"/>
           <w:i/>
           <w:lang w:val="fr-CH"/>
         </w:rPr>
-        <w:t>running</w:t>
-      </w:r>
-      <w:proofErr w:type="gramEnd"/>
+        <w:t xml:space="preserve"> Integration chips quickly. </w:t>
+      </w:r>
       <w:r>
         <w:rPr>
           <w:rFonts w:ascii="Bahnschrift" w:hAnsi="Bahnschrift"/>
           <w:i/>
           <w:lang w:val="fr-CH"/>
         </w:rPr>
-        <w:t xml:space="preserve"> that specific program. With this new and powerful compiler, it is possible to design anything from a small adder, to a microprocessor with millions of transistors. Designing new computer chips, such as the Pentium 4, can require dozens of engineers and months of time. With the help of this compiler, a single person could design such a large-scale microprocessor in just weeks.</w:t>
+        <w:t>For this project, a new type of hardware compiler is created. This hardware compiler will read a C++ program, and physically design a suitable microprocessor intended for running that specific program. With this new and powerful compiler, it is possible to design anything from a small adder, to a microprocessor with millions of transistors. Designing new computer chips, such as the Pentium 4, can require dozens of engineers and months of time. With the help of this compiler, a single person could design such a large-scale microprocessor in just weeks.</w:t>
       </w:r>
     </w:p>
     <w:p>
@@ -7734,7 +7719,7 @@
         <w:rPr>
           <w:rFonts w:ascii="Bahnschrift" w:hAnsi="Bahnschrift"/>
         </w:rPr>
-        <w:t xml:space="preserve">: indica la versione del requisito. Ogni modifica del requisito avrà una versione aggiornata. </w:t>
+        <w:t>: indica la versione del requisito. Ogni modifica del requisito avrà una versione aggiornata.</w:t>
       </w:r>
     </w:p>
     <w:p>
@@ -11175,7 +11160,23 @@
                 <w:sz w:val="24"/>
                 <w:szCs w:val="24"/>
               </w:rPr>
-              <w:t>Utente autenticato; presenza di almeno un’assenza o ritardo registrato.</w:t>
+              <w:t>Utente autenticato</w:t>
+            </w:r>
+            <w:r>
+              <w:rPr>
+                <w:rFonts w:ascii="Bahnschrift" w:hAnsi="Bahnschrift"/>
+                <w:sz w:val="24"/>
+                <w:szCs w:val="24"/>
+              </w:rPr>
+              <w:t xml:space="preserve"> come studente</w:t>
+            </w:r>
+            <w:r>
+              <w:rPr>
+                <w:rFonts w:ascii="Bahnschrift" w:hAnsi="Bahnschrift"/>
+                <w:sz w:val="24"/>
+                <w:szCs w:val="24"/>
+              </w:rPr>
+              <w:t>; presenza di almeno un’assenza o ritardo registrato.</w:t>
             </w:r>
           </w:p>
         </w:tc>
@@ -13151,7 +13152,34 @@
                 <w:szCs w:val="24"/>
                 <w:lang w:val="it-CH"/>
               </w:rPr>
-              <w:t>Utente docente autenticato; classi associate al docente.</w:t>
+              <w:t>Utente autenticato</w:t>
+            </w:r>
+            <w:r>
+              <w:rPr>
+                <w:rFonts w:ascii="Bahnschrift" w:hAnsi="Bahnschrift"/>
+                <w:sz w:val="24"/>
+                <w:szCs w:val="24"/>
+                <w:lang w:val="it-CH"/>
+              </w:rPr>
+              <w:t xml:space="preserve"> come</w:t>
+            </w:r>
+            <w:r>
+              <w:rPr>
+                <w:rFonts w:ascii="Bahnschrift" w:hAnsi="Bahnschrift"/>
+                <w:sz w:val="24"/>
+                <w:szCs w:val="24"/>
+                <w:lang w:val="it-CH"/>
+              </w:rPr>
+              <w:t xml:space="preserve"> docente</w:t>
+            </w:r>
+            <w:r>
+              <w:rPr>
+                <w:rFonts w:ascii="Bahnschrift" w:hAnsi="Bahnschrift"/>
+                <w:sz w:val="24"/>
+                <w:szCs w:val="24"/>
+                <w:lang w:val="it-CH"/>
+              </w:rPr>
+              <w:t>; classi associate al docente.</w:t>
             </w:r>
           </w:p>
         </w:tc>
@@ -18534,7 +18562,7 @@
         <w:noProof/>
         <w:sz w:val="20"/>
       </w:rPr>
-      <w:t>03.02.2026</w:t>
+      <w:t>04.02.2026</w:t>
     </w:r>
     <w:r>
       <w:rPr>
@@ -18762,7 +18790,7 @@
         <w:noProof/>
         <w:sz w:val="20"/>
       </w:rPr>
-      <w:t>03.02.2026</w:t>
+      <w:t>04.02.2026</w:t>
     </w:r>
     <w:r>
       <w:rPr>

</xml_diff>